<commit_message>
agregado archivo de equipos del ecuador
</commit_message>
<xml_diff>
--- a/Tarea-1/tarea.docx
+++ b/Tarea-1/tarea.docx
@@ -76,7 +76,17 @@
           <w:szCs w:val="26"/>
           <w:lang w:val="es-ES"/>
         </w:rPr>
-        <w:t xml:space="preserve">, radixsort.  Utilice como datos los resultados del campeonato nacional en la primera y segunda etapa, año 2015. </w:t>
+        <w:t xml:space="preserve">, radixsort.  Utilice como datos los </w:t>
+      </w:r>
+      <w:r>
+        <w:rPr>
+          <w:rFonts w:cs="Times" w:ascii="Times" w:hAnsi="Times"/>
+          <w:sz w:val="26"/>
+          <w:szCs w:val="26"/>
+          <w:highlight w:val="yellow"/>
+          <w:lang w:val="es-ES"/>
+        </w:rPr>
+        <w:t xml:space="preserve">resultados del campeonato nacional en la primera y segunda etapa, año 2015. </w:t>
       </w:r>
     </w:p>
     <w:p>
@@ -297,7 +307,26 @@
           <w:szCs w:val="26"/>
           <w:lang w:val="es-ES"/>
         </w:rPr>
-        <w:t xml:space="preserve">Following the team names, there will be a non-negative integer G on a single line which stands for the number of games already played on this tournament. G will be no greater than 1,000. G lines then follow with the results of games played in the format: </w:t>
+        <w:t xml:space="preserve">Following the team names, there will be a non-negative integer G on a single line which stands for the number of games already played on this tournament. G will be </w:t>
+      </w:r>
+      <w:r>
+        <w:rPr>
+          <w:rFonts w:cs="Times" w:ascii="Times" w:hAnsi="Times"/>
+          <w:sz w:val="26"/>
+          <w:szCs w:val="26"/>
+          <w:highlight w:val="yellow"/>
+          <w:lang w:val="es-ES"/>
+        </w:rPr>
+        <w:t>no greater than 1,000</w:t>
+      </w:r>
+      <w:r>
+        <w:rPr>
+          <w:rFonts w:cs="Times" w:ascii="Times" w:hAnsi="Times"/>
+          <w:sz w:val="26"/>
+          <w:szCs w:val="26"/>
+          <w:lang w:val="es-ES"/>
+        </w:rPr>
+        <w:t xml:space="preserve">. G lines then follow with the results of games played in the format: </w:t>
       </w:r>
     </w:p>
     <w:p>
@@ -1377,7 +1406,6 @@
     <w:rPrDefault>
       <w:rPr>
         <w:rFonts w:ascii="Cambria" w:hAnsi="Cambria" w:eastAsia="ＭＳ 明朝" w:cs="" w:asciiTheme="minorHAnsi" w:cstheme="minorBidi" w:eastAsiaTheme="minorEastAsia" w:hAnsiTheme="minorHAnsi"/>
-        <w:sz w:val="24"/>
         <w:szCs w:val="24"/>
         <w:lang w:val="en-US" w:eastAsia="es-ES" w:bidi="ar-SA"/>
       </w:rPr>
@@ -1535,7 +1563,7 @@
     </w:pPr>
     <w:rPr>
       <w:rFonts w:ascii="Cambria" w:hAnsi="Cambria" w:eastAsia="ＭＳ 明朝" w:cs="" w:asciiTheme="minorHAnsi" w:cstheme="minorBidi" w:eastAsiaTheme="minorEastAsia" w:hAnsiTheme="minorHAnsi"/>
-      <w:color w:val="auto"/>
+      <w:color w:val="00000A"/>
       <w:sz w:val="24"/>
       <w:szCs w:val="24"/>
       <w:lang w:val="en-US" w:eastAsia="es-ES" w:bidi="ar-SA"/>

</xml_diff>

<commit_message>
correcciones en listas falta el toString
</commit_message>
<xml_diff>
--- a/Tarea-1/tarea.docx
+++ b/Tarea-1/tarea.docx
@@ -46,7 +46,26 @@
           <w:szCs w:val="26"/>
           <w:lang w:val="es-ES"/>
         </w:rPr>
-        <w:t xml:space="preserve">El siguiente es un problema de ordenamiento tomado de un libro cuyos datos particulares se los daré a conocer oportunamente. Como los registros se deben ordenar según varios campos, utilice en </w:t>
+        <w:t xml:space="preserve">El siguiente es un problema de ordenamiento tomado de un libro cuyos datos particulares se los daré a conocer oportunamente. Como los registros se deben ordenar </w:t>
+      </w:r>
+      <w:r>
+        <w:rPr>
+          <w:rFonts w:cs="Times" w:ascii="Times" w:hAnsi="Times"/>
+          <w:sz w:val="26"/>
+          <w:szCs w:val="26"/>
+          <w:highlight w:val="yellow"/>
+          <w:lang w:val="es-ES"/>
+        </w:rPr>
+        <w:t>según varios campos</w:t>
+      </w:r>
+      <w:r>
+        <w:rPr>
+          <w:rFonts w:cs="Times" w:ascii="Times" w:hAnsi="Times"/>
+          <w:sz w:val="26"/>
+          <w:szCs w:val="26"/>
+          <w:lang w:val="es-ES"/>
+        </w:rPr>
+        <w:t xml:space="preserve">, utilice en </w:t>
       </w:r>
       <w:r>
         <w:rPr>

</xml_diff>